<commit_message>
Small format correction in first pages
</commit_message>
<xml_diff>
--- a/Specification/Spanish/Editable source documents/Spec parte 1 - El sistema Vircon32.docx
+++ b/Specification/Spanish/Editable source documents/Spec parte 1 - El sistema Vircon32.docx
@@ -702,15 +702,6 @@
         </w:rPr>
         <w:t>.</w:t>
       </w:r>
-    </w:p>
-    <w:p>
-      <w:pPr>
-        <w:spacing w:after="0"/>
-        <w:jc w:val="both"/>
-        <w:rPr>
-          <w:rFonts w:ascii="Bookman Old Style" w:hAnsi="Bookman Old Style"/>
-        </w:rPr>
-      </w:pPr>
     </w:p>
     <w:p>
       <w:pPr>
@@ -5819,7 +5810,7 @@
 </file>
 
 <file path=customXml/itemProps1.xml><?xml version="1.0" encoding="utf-8"?>
-<ds:datastoreItem xmlns:ds="http://schemas.openxmlformats.org/officeDocument/2006/customXml" ds:itemID="{DD2B9491-C678-4BE9-80F7-3AA0CC68C576}">
+<ds:datastoreItem xmlns:ds="http://schemas.openxmlformats.org/officeDocument/2006/customXml" ds:itemID="{6C702A4B-2B77-4731-AFDE-24D289FA787A}">
   <ds:schemaRefs>
     <ds:schemaRef ds:uri="http://schemas.openxmlformats.org/officeDocument/2006/bibliography"/>
   </ds:schemaRefs>

</xml_diff>